<commit_message>
Added activity data and project info
</commit_message>
<xml_diff>
--- a/Project_Charter.docx
+++ b/Project_Charter.docx
@@ -71,7 +71,7 @@
           </w:tcPr>
           <w:p>
             <w:r>
-              <w:t>Luv Shah, Marc Rosales, Suzy Roche</w:t>
+              <w:t>Luv Shah, Marc Rosales, Suzy Roche, Dom Pace</w:t>
             </w:r>
           </w:p>
         </w:tc>
@@ -103,10 +103,7 @@
           </w:tcPr>
           <w:p>
             <w:r>
-              <w:t>1</w:t>
-            </w:r>
-            <w:r>
-              <w:t xml:space="preserve"> </w:t>
+              <w:t>2</w:t>
             </w:r>
           </w:p>
         </w:tc>
@@ -263,10 +260,7 @@
           </w:tcPr>
           <w:p>
             <w:r>
-              <w:t>Sundays</w:t>
-            </w:r>
-            <w:r>
-              <w:t xml:space="preserve"> and Fridays + Class time</w:t>
+              <w:t>Sundays and Fridays + Class time</w:t>
             </w:r>
           </w:p>
         </w:tc>
@@ -332,13 +326,7 @@
           </w:tcPr>
           <w:p>
             <w:r>
-              <w:t>Hopefully by the end</w:t>
-            </w:r>
-            <w:r>
-              <w:t xml:space="preserve"> o</w:t>
-            </w:r>
-            <w:r>
-              <w:t>f the day</w:t>
+              <w:t>Hopefully by the end of the day</w:t>
             </w:r>
           </w:p>
         </w:tc>
@@ -447,13 +435,7 @@
           </w:tcPr>
           <w:p>
             <w:r>
-              <w:t>5</w:t>
-            </w:r>
-            <w:r>
-              <w:t>/</w:t>
-            </w:r>
-            <w:r>
-              <w:t>19</w:t>
+              <w:t>5/19</w:t>
             </w:r>
           </w:p>
         </w:tc>
@@ -748,52 +730,52 @@
           <w:iCs/>
         </w:rPr>
       </w:pPr>
+      <w:r>
+        <w:rPr>
+          <w:iCs/>
+        </w:rPr>
+        <w:t xml:space="preserve">Currently: Perform </w:t>
+      </w:r>
       <w:proofErr w:type="spellStart"/>
       <w:r>
         <w:rPr>
           <w:iCs/>
         </w:rPr>
-        <w:t>Primms</w:t>
+        <w:t>kruskal’s</w:t>
       </w:r>
       <w:proofErr w:type="spellEnd"/>
       <w:r>
         <w:rPr>
           <w:iCs/>
         </w:rPr>
-        <w:t xml:space="preserve"> and </w:t>
+        <w:t xml:space="preserve"> algorithm on a CTA tree graph and be able to visualize + explain it on the presentation.</w:t>
+      </w:r>
+    </w:p>
+    <w:p>
+      <w:pPr>
+        <w:rPr>
+          <w:iCs/>
+        </w:rPr>
+      </w:pPr>
+      <w:r>
+        <w:rPr>
+          <w:iCs/>
+        </w:rPr>
+        <w:t xml:space="preserve">Activity: </w:t>
       </w:r>
       <w:proofErr w:type="spellStart"/>
       <w:r>
         <w:rPr>
           <w:iCs/>
         </w:rPr>
-        <w:t>Kruskals</w:t>
+        <w:t>DSvisualizer</w:t>
       </w:r>
       <w:proofErr w:type="spellEnd"/>
       <w:r>
         <w:rPr>
           <w:iCs/>
         </w:rPr>
-        <w:t xml:space="preserve"> algorithm for</w:t>
-      </w:r>
-      <w:r>
-        <w:rPr>
-          <w:iCs/>
-        </w:rPr>
-        <w:t xml:space="preserve"> a graph of CTA stops with weighted edges. The presentation will be explaining how each algorithm works, drawing out the CTA stops. </w:t>
-      </w:r>
-    </w:p>
-    <w:p>
-      <w:pPr>
-        <w:rPr>
-          <w:iCs/>
-        </w:rPr>
-      </w:pPr>
-      <w:r>
-        <w:rPr>
-          <w:iCs/>
-        </w:rPr>
-        <w:t>We are not sure about doing an activity yet.</w:t>
+        <w:t xml:space="preserve"> for MST </w:t>
       </w:r>
     </w:p>
     <w:p>
@@ -908,8 +890,13 @@
             <w:tcW w:w="7825" w:type="dxa"/>
           </w:tcPr>
           <w:p>
-            <w:r>
-              <w:t>Bitbucket will be helpful to allow us to edit the same file at the same time.</w:t>
+            <w:proofErr w:type="spellStart"/>
+            <w:r>
+              <w:t>Github</w:t>
+            </w:r>
+            <w:proofErr w:type="spellEnd"/>
+            <w:r>
+              <w:t xml:space="preserve"> will be helpful to allow us to edit the same file at the same time.</w:t>
             </w:r>
           </w:p>
         </w:tc>
@@ -1008,14 +995,7 @@
           <w:b/>
           <w:sz w:val="28"/>
         </w:rPr>
-        <w:t xml:space="preserve">Team members will attend each meeting on </w:t>
-      </w:r>
-      <w:r>
-        <w:rPr>
-          <w:b/>
-          <w:sz w:val="28"/>
-        </w:rPr>
-        <w:t>Sundays and Fridays, both at 1pm</w:t>
+        <w:t>Team members will attend each meeting on Sundays and Fridays, both at 1pm</w:t>
       </w:r>
     </w:p>
     <w:p>
@@ -1107,14 +1087,7 @@
           <w:b/>
           <w:sz w:val="28"/>
         </w:rPr>
-        <w:t xml:space="preserve">Team members will </w:t>
-      </w:r>
-      <w:r>
-        <w:rPr>
-          <w:b/>
-          <w:sz w:val="28"/>
-        </w:rPr>
-        <w:t>make sure to watch videos to understand the topic well for the presentation.</w:t>
+        <w:t>Team members will make sure to watch videos to understand the topic well for the presentation.</w:t>
       </w:r>
     </w:p>
     <w:p>
@@ -1417,7 +1390,7 @@
     </w:p>
     <w:p>
       <w:r>
-        <w:t>Suzy Roche, Luv Shah, Marc Rosales</w:t>
+        <w:t>Suzy Roche, Luv Shah, Marc Rosales, Dom Pace</w:t>
       </w:r>
     </w:p>
     <w:p>
@@ -1425,6 +1398,7 @@
         <w:t>5/16/2021</w:t>
       </w:r>
     </w:p>
+    <w:p/>
     <w:p/>
     <w:sectPr>
       <w:headerReference w:type="default" r:id="rId7"/>

</xml_diff>